<commit_message>
Adapted file structure to be able to smartly convert references
</commit_message>
<xml_diff>
--- a/testing/WML/testing ground/bibliographiesmadebyWord.docx
+++ b/testing/WML/testing ground/bibliographiesmadebyWord.docx
@@ -8,6 +8,7 @@
           <w:id w:val="377754922"/>
           <w:citation/>
         </w:sdtPr>
+        <w:sdtEndPr/>
         <w:sdtContent>
           <w:r>
             <w:fldChar w:fldCharType="begin"/>
@@ -34,6 +35,7 @@
           <w:id w:val="1518337528"/>
           <w:citation/>
         </w:sdtPr>
+        <w:sdtEndPr/>
         <w:sdtContent>
           <w:r>
             <w:fldChar w:fldCharType="begin"/>
@@ -55,8 +57,32 @@
           </w:r>
         </w:sdtContent>
       </w:sdt>
-      <w:bookmarkStart w:id="0" w:name="_GoBack"/>
-      <w:bookmarkEnd w:id="0"/>
+      <w:sdt>
+        <w:sdtPr>
+          <w:id w:val="596368348"/>
+          <w:citation/>
+        </w:sdtPr>
+        <w:sdtContent>
+          <w:r>
+            <w:fldChar w:fldCharType="begin"/>
+          </w:r>
+          <w:r>
+            <w:instrText xml:space="preserve"> CITATION asd1 \l 1033 </w:instrText>
+          </w:r>
+          <w:r>
+            <w:fldChar w:fldCharType="separate"/>
+          </w:r>
+          <w:r>
+            <w:rPr>
+              <w:noProof/>
+            </w:rPr>
+            <w:t xml:space="preserve"> (asdfsadf, 1)</w:t>
+          </w:r>
+          <w:r>
+            <w:fldChar w:fldCharType="end"/>
+          </w:r>
+        </w:sdtContent>
+      </w:sdt>
     </w:p>
     <w:p>
       <w:proofErr w:type="spellStart"/>
@@ -117,6 +143,8 @@
       <w:r>
         <w:t xml:space="preserve">. </w:t>
       </w:r>
+      <w:bookmarkStart w:id="0" w:name="_GoBack"/>
+      <w:bookmarkEnd w:id="0"/>
     </w:p>
     <w:p>
       <w:sdt>
@@ -124,6 +152,7 @@
           <w:id w:val="531922371"/>
           <w:citation/>
         </w:sdtPr>
+        <w:sdtEndPr/>
         <w:sdtContent>
           <w:r>
             <w:fldChar w:fldCharType="begin"/>
@@ -139,6 +168,32 @@
               <w:noProof/>
             </w:rPr>
             <w:t>(asdfasfsadfa, asdfsadf)</w:t>
+          </w:r>
+          <w:r>
+            <w:fldChar w:fldCharType="end"/>
+          </w:r>
+        </w:sdtContent>
+      </w:sdt>
+      <w:sdt>
+        <w:sdtPr>
+          <w:id w:val="-670716302"/>
+          <w:citation/>
+        </w:sdtPr>
+        <w:sdtContent>
+          <w:r>
+            <w:fldChar w:fldCharType="begin"/>
+          </w:r>
+          <w:r>
+            <w:instrText xml:space="preserve"> CITATION Als14 \l 1033  \m asd1</w:instrText>
+          </w:r>
+          <w:r>
+            <w:fldChar w:fldCharType="separate"/>
+          </w:r>
+          <w:r>
+            <w:rPr>
+              <w:noProof/>
+            </w:rPr>
+            <w:t xml:space="preserve"> (me, 141414; asdfsadf, 1)</w:t>
           </w:r>
           <w:r>
             <w:fldChar w:fldCharType="end"/>
@@ -148,13 +203,6 @@
     </w:p>
     <w:sdt>
       <w:sdtPr>
-        <w:id w:val="-917329507"/>
-        <w:docPartObj>
-          <w:docPartGallery w:val="Bibliographies"/>
-          <w:docPartUnique/>
-        </w:docPartObj>
-      </w:sdtPr>
-      <w:sdtEndPr>
         <w:rPr>
           <w:rFonts w:asciiTheme="minorHAnsi" w:eastAsiaTheme="minorHAnsi" w:hAnsiTheme="minorHAnsi" w:cstheme="minorBidi"/>
           <w:b w:val="0"/>
@@ -164,7 +212,13 @@
           <w:szCs w:val="22"/>
           <w:lang w:eastAsia="en-US"/>
         </w:rPr>
-      </w:sdtEndPr>
+        <w:id w:val="-917329507"/>
+        <w:docPartObj>
+          <w:docPartGallery w:val="Bibliographies"/>
+          <w:docPartUnique/>
+        </w:docPartObj>
+      </w:sdtPr>
+      <w:sdtEndPr/>
       <w:sdtContent>
         <w:p>
           <w:pPr>
@@ -179,6 +233,7 @@
             <w:id w:val="111145805"/>
             <w:bibliography/>
           </w:sdtPr>
+          <w:sdtEndPr/>
           <w:sdtContent>
             <w:p>
               <w:pPr>
@@ -216,6 +271,35 @@
                   <w:noProof/>
                 </w:rPr>
                 <w:t xml:space="preserve"> asdfas: sdfasfsadfsadfsafd.</w:t>
+              </w:r>
+            </w:p>
+            <w:p>
+              <w:pPr>
+                <w:pStyle w:val="Bibliography"/>
+                <w:ind w:left="720" w:hanging="720"/>
+                <w:rPr>
+                  <w:noProof/>
+                </w:rPr>
+              </w:pPr>
+              <w:r>
+                <w:rPr>
+                  <w:noProof/>
+                </w:rPr>
+                <w:t xml:space="preserve">asdfsadf. (1, 2 3). </w:t>
+              </w:r>
+              <w:r>
+                <w:rPr>
+                  <w:i/>
+                  <w:iCs/>
+                  <w:noProof/>
+                </w:rPr>
+                <w:t>webpage</w:t>
+              </w:r>
+              <w:r>
+                <w:rPr>
+                  <w:noProof/>
+                </w:rPr>
+                <w:t>. Retrieved 5 6, 4, from website: 12312312313</w:t>
               </w:r>
             </w:p>
             <w:p>
@@ -1182,13 +1266,37 @@
     <b:Year>asdfsadf</b:Year>
     <b:City>asdfas</b:City>
     <b:Publisher>sdfasfsadfsadfsafd</b:Publisher>
+    <b:RefOrder>4</b:RefOrder>
+  </b:Source>
+  <b:Source>
+    <b:Tag>asd1</b:Tag>
+    <b:SourceType>InternetSite</b:SourceType>
+    <b:Guid>{54C32266-6C74-4AC3-807A-774E8371B4C0}</b:Guid>
+    <b:Title>webpage</b:Title>
+    <b:Year>1</b:Year>
+    <b:Author>
+      <b:Author>
+        <b:NameList>
+          <b:Person>
+            <b:Last>asdfsadf</b:Last>
+          </b:Person>
+        </b:NameList>
+      </b:Author>
+    </b:Author>
+    <b:Month>2</b:Month>
+    <b:Day>3</b:Day>
+    <b:InternetSiteTitle>website</b:InternetSiteTitle>
+    <b:YearAccessed>4</b:YearAccessed>
+    <b:MonthAccessed>5</b:MonthAccessed>
+    <b:DayAccessed>6</b:DayAccessed>
+    <b:URL>12312312313</b:URL>
     <b:RefOrder>3</b:RefOrder>
   </b:Source>
 </b:Sources>
 </file>
 
 <file path=customXml/itemProps1.xml><?xml version="1.0" encoding="utf-8"?>
-<ds:datastoreItem xmlns:ds="http://schemas.openxmlformats.org/officeDocument/2006/customXml" ds:itemID="{614CF926-7AF7-464F-BB26-4E380B574779}">
+<ds:datastoreItem xmlns:ds="http://schemas.openxmlformats.org/officeDocument/2006/customXml" ds:itemID="{50BB91DA-1439-4255-8266-3F4E37A0FD77}">
   <ds:schemaRefs>
     <ds:schemaRef ds:uri="http://schemas.openxmlformats.org/officeDocument/2006/bibliography"/>
   </ds:schemaRefs>

</xml_diff>